<commit_message>
Cambios en los reports del student #2
</commit_message>
<xml_diff>
--- a/reports/D02/Student#2/02 - Requirements - Student #2.docx
+++ b/reports/D02/Student#2/02 - Requirements - Student #2.docx
@@ -127,7 +127,6 @@
               </w:rPr>
               <w:tab/>
             </w:r>
-            <w:permStart w:id="379328249" w:edGrp="everyone"/>
             <w:sdt>
               <w:sdtPr>
                 <w:rPr>
@@ -141,6 +140,7 @@
                 <w15:appearance w15:val="hidden"/>
                 <w:text/>
               </w:sdtPr>
+              <w:sdtEndPr/>
               <w:sdtContent>
                 <w:r>
                   <w:rPr>
@@ -156,7 +156,6 @@
                 </w:r>
               </w:sdtContent>
             </w:sdt>
-            <w:permEnd w:id="379328249"/>
           </w:p>
         </w:tc>
       </w:tr>
@@ -198,7 +197,6 @@
               </w:rPr>
               <w:tab/>
             </w:r>
-            <w:permStart w:id="955522721" w:edGrp="everyone"/>
             <w:sdt>
               <w:sdtPr>
                 <w:rPr>
@@ -212,6 +210,7 @@
                 <w15:appearance w15:val="hidden"/>
                 <w:text/>
               </w:sdtPr>
+              <w:sdtEndPr/>
               <w:sdtContent>
                 <w:r>
                   <w:rPr>
@@ -227,7 +226,6 @@
                 </w:r>
               </w:sdtContent>
             </w:sdt>
-            <w:permEnd w:id="955522721"/>
           </w:p>
         </w:tc>
       </w:tr>
@@ -269,6 +267,7 @@
                 <w:rFonts w:asciiTheme="majorHAnsi" w:hAnsiTheme="majorHAnsi" w:cstheme="majorBidi"/>
                 <w:b/>
                 <w:bCs/>
+                <w:lang w:val="es-ES"/>
               </w:rPr>
             </w:pPr>
             <w:r>
@@ -285,10 +284,10 @@
               </w:rPr>
               <w:tab/>
             </w:r>
-            <w:permStart w:id="1490430286" w:edGrp="everyone"/>
             <w:r>
               <w:rPr>
                 <w:rFonts w:asciiTheme="majorHAnsi" w:hAnsiTheme="majorHAnsi" w:cstheme="majorBidi"/>
+                <w:lang w:val="es-ES"/>
               </w:rPr>
               <w:t xml:space="preserve"> </w:t>
             </w:r>
@@ -296,6 +295,7 @@
               <w:sdtPr>
                 <w:rPr>
                   <w:rFonts w:asciiTheme="majorHAnsi" w:hAnsiTheme="majorHAnsi" w:cstheme="majorBidi"/>
+                  <w:lang w:val="es-ES"/>
                 </w:rPr>
                 <w:tag w:val="ID2"/>
                 <w:id w:val="-1276937016"/>
@@ -305,17 +305,18 @@
                 <w15:appearance w15:val="hidden"/>
                 <w:text/>
               </w:sdtPr>
+              <w:sdtEndPr/>
               <w:sdtContent>
                 <w:r>
                   <w:rPr>
                     <w:rFonts w:asciiTheme="majorHAnsi" w:hAnsiTheme="majorHAnsi" w:cstheme="majorBidi"/>
+                    <w:lang w:val="es-ES"/>
                   </w:rPr>
                   <w:t>**85**92</w:t>
                 </w:r>
               </w:sdtContent>
             </w:sdt>
           </w:p>
-          <w:permEnd w:id="1490430286"/>
           <w:p>
             <w:pPr>
               <w:pStyle w:val="NoSpacing"/>
@@ -345,11 +346,11 @@
               </w:rPr>
               <w:tab/>
             </w:r>
-            <w:permStart w:id="1588551831" w:edGrp="everyone"/>
             <w:sdt>
               <w:sdtPr>
                 <w:rPr>
                   <w:rFonts w:asciiTheme="majorHAnsi" w:hAnsiTheme="majorHAnsi" w:cstheme="majorHAnsi"/>
+                  <w:lang w:val="es-ES"/>
                 </w:rPr>
                 <w:tag w:val="UVUS02"/>
                 <w:id w:val="1381354132"/>
@@ -359,22 +360,24 @@
                 <w15:appearance w15:val="hidden"/>
                 <w:text/>
               </w:sdtPr>
+              <w:sdtEndPr/>
               <w:sdtContent>
                 <w:r>
                   <w:rPr>
                     <w:rFonts w:asciiTheme="majorHAnsi" w:hAnsiTheme="majorHAnsi" w:cstheme="majorHAnsi"/>
+                    <w:lang w:val="es-ES"/>
                   </w:rPr>
                   <w:t xml:space="preserve"> javclamar</w:t>
                 </w:r>
                 <w:r>
                   <w:rPr>
                     <w:rFonts w:asciiTheme="majorHAnsi" w:hAnsiTheme="majorHAnsi" w:cstheme="majorHAnsi"/>
+                    <w:lang w:val="es-ES"/>
                   </w:rPr>
                   <w:t xml:space="preserve"> </w:t>
                 </w:r>
               </w:sdtContent>
             </w:sdt>
-            <w:permEnd w:id="1588551831"/>
           </w:p>
           <w:p>
             <w:pPr>
@@ -403,11 +406,11 @@
               </w:rPr>
               <w:tab/>
             </w:r>
-            <w:permStart w:id="441854091" w:edGrp="everyone"/>
             <w:sdt>
               <w:sdtPr>
                 <w:rPr>
                   <w:rFonts w:asciiTheme="majorHAnsi" w:hAnsiTheme="majorHAnsi" w:cstheme="majorHAnsi"/>
+                  <w:lang w:val="es-ES"/>
                 </w:rPr>
                 <w:tag w:val="Student2"/>
                 <w:id w:val="2044784553"/>
@@ -417,22 +420,24 @@
                 <w15:appearance w15:val="hidden"/>
                 <w:text/>
               </w:sdtPr>
+              <w:sdtEndPr/>
               <w:sdtContent>
                 <w:r>
                   <w:rPr>
                     <w:rFonts w:asciiTheme="majorHAnsi" w:hAnsiTheme="majorHAnsi" w:cstheme="majorHAnsi"/>
+                    <w:lang w:val="es-ES"/>
                   </w:rPr>
                   <w:t xml:space="preserve"> Clavijo Martínez, Javier</w:t>
                 </w:r>
                 <w:r>
                   <w:rPr>
                     <w:rFonts w:asciiTheme="majorHAnsi" w:hAnsiTheme="majorHAnsi" w:cstheme="majorHAnsi"/>
+                    <w:lang w:val="es-ES"/>
                   </w:rPr>
                   <w:t xml:space="preserve">  </w:t>
                 </w:r>
               </w:sdtContent>
             </w:sdt>
-            <w:permEnd w:id="441854091"/>
           </w:p>
           <w:p>
             <w:pPr>
@@ -461,7 +466,6 @@
               </w:rPr>
               <w:tab/>
             </w:r>
-            <w:permStart w:id="16126159" w:edGrp="everyone"/>
             <w:sdt>
               <w:sdtPr>
                 <w:rPr>
@@ -475,6 +479,7 @@
                 <w15:appearance w15:val="hidden"/>
                 <w:text/>
               </w:sdtPr>
+              <w:sdtEndPr/>
               <w:sdtContent>
                 <w:r>
                   <w:rPr>
@@ -496,7 +501,6 @@
                 </w:r>
               </w:sdtContent>
             </w:sdt>
-            <w:permEnd w:id="16126159"/>
           </w:p>
         </w:tc>
       </w:tr>
@@ -544,7 +548,6 @@
               </w:rPr>
               <w:tab/>
             </w:r>
-            <w:permStart w:id="925041655" w:edGrp="everyone"/>
             <w:sdt>
               <w:sdtPr>
                 <w:rPr>
@@ -558,6 +561,7 @@
                 <w15:appearance w15:val="hidden"/>
                 <w:text/>
               </w:sdtPr>
+              <w:sdtEndPr/>
               <w:sdtContent>
                 <w:r>
                   <w:rPr>
@@ -567,7 +571,6 @@
                 </w:r>
               </w:sdtContent>
             </w:sdt>
-            <w:permEnd w:id="925041655"/>
           </w:p>
         </w:tc>
       </w:tr>
@@ -584,7 +587,6 @@
         <w:rPr>
           <w:rFonts w:cstheme="majorHAnsi"/>
         </w:rPr>
-        <w:lastRenderedPageBreak/>
         <w:t>MANDATORY</w:t>
       </w:r>
       <w:r>
@@ -754,7 +756,6 @@
         <w:t>” denotes your name/s.</w:t>
       </w:r>
     </w:p>
-    <w:permStart w:id="1733719730" w:edGrp="everyone"/>
     <w:p>
       <w:pPr>
         <w:pStyle w:val="Comment-Grader"/>
@@ -769,6 +770,7 @@
           <w15:appearance w15:val="hidden"/>
           <w:text/>
         </w:sdtPr>
+        <w:sdtEndPr/>
         <w:sdtContent>
           <w:r>
             <w:t xml:space="preserve">  </w:t>
@@ -782,99 +784,94 @@
         </w:sdtContent>
       </w:sdt>
       <w:r>
+        <w:t xml:space="preserve">    </w:t>
+      </w:r>
+    </w:p>
+    <w:p>
+      <w:pPr>
+        <w:pStyle w:val="Heading2"/>
+        <w:rPr>
+          <w:rFonts w:cstheme="majorHAnsi"/>
+        </w:rPr>
+      </w:pPr>
+      <w:r>
+        <w:rPr>
+          <w:rFonts w:cstheme="majorHAnsi"/>
+        </w:rPr>
+        <w:t>Non-functional requirements</w:t>
+      </w:r>
+    </w:p>
+    <w:p>
+      <w:pPr>
+        <w:rPr>
+          <w:rFonts w:asciiTheme="majorHAnsi" w:hAnsiTheme="majorHAnsi" w:cstheme="majorHAnsi"/>
+        </w:rPr>
+      </w:pPr>
+      <w:r>
+        <w:rPr>
+          <w:rFonts w:asciiTheme="majorHAnsi" w:hAnsiTheme="majorHAnsi" w:cstheme="majorHAnsi"/>
+        </w:rPr>
+        <w:t>Intentionally blank.</w:t>
+      </w:r>
+    </w:p>
+    <w:p>
+      <w:pPr>
+        <w:pStyle w:val="Heading2"/>
+        <w:rPr>
+          <w:rFonts w:cstheme="majorHAnsi"/>
+        </w:rPr>
+      </w:pPr>
+      <w:r>
+        <w:rPr>
+          <w:rFonts w:cstheme="majorHAnsi"/>
+        </w:rPr>
+        <w:t>Testing requirements</w:t>
+      </w:r>
+    </w:p>
+    <w:p>
+      <w:pPr>
+        <w:rPr>
+          <w:rFonts w:asciiTheme="majorHAnsi" w:hAnsiTheme="majorHAnsi" w:cstheme="majorHAnsi"/>
+        </w:rPr>
+      </w:pPr>
+      <w:r>
+        <w:rPr>
+          <w:rFonts w:asciiTheme="majorHAnsi" w:hAnsiTheme="majorHAnsi" w:cstheme="majorHAnsi"/>
+        </w:rPr>
+        <w:t>Intentionally blank.</w:t>
+      </w:r>
+    </w:p>
+    <w:p>
+      <w:pPr>
+        <w:pStyle w:val="Heading2"/>
+        <w:rPr>
+          <w:rFonts w:cstheme="majorHAnsi"/>
+        </w:rPr>
+      </w:pPr>
+      <w:r>
+        <w:rPr>
+          <w:rFonts w:cstheme="majorHAnsi"/>
+        </w:rPr>
+        <w:t>Managerial requirements</w:t>
+      </w:r>
+    </w:p>
+    <w:p>
+      <w:pPr>
+        <w:pStyle w:val="Requirement-Header"/>
+        <w:rPr>
+          <w:rFonts w:asciiTheme="majorHAnsi" w:hAnsiTheme="majorHAnsi" w:cstheme="majorBidi"/>
+        </w:rPr>
+      </w:pPr>
+      <w:r>
+        <w:t>Provide a link to your planning dashboard in GitHub to review the tasks, their current status, and your schedule.</w:t>
+      </w:r>
+      <w:r>
+        <w:rPr>
+          <w:rFonts w:asciiTheme="majorHAnsi" w:hAnsiTheme="majorHAnsi" w:cstheme="majorBidi"/>
+        </w:rPr>
         <w:t xml:space="preserve"> </w:t>
       </w:r>
-      <w:permEnd w:id="1733719730"/>
-      <w:r>
-        <w:t xml:space="preserve">   </w:t>
-      </w:r>
-    </w:p>
-    <w:p>
-      <w:pPr>
-        <w:pStyle w:val="Heading2"/>
-        <w:rPr>
-          <w:rFonts w:cstheme="majorHAnsi"/>
-        </w:rPr>
-      </w:pPr>
-      <w:r>
-        <w:rPr>
-          <w:rFonts w:cstheme="majorHAnsi"/>
-        </w:rPr>
-        <w:t>Non-functional requirements</w:t>
-      </w:r>
-    </w:p>
-    <w:p>
-      <w:pPr>
-        <w:rPr>
-          <w:rFonts w:asciiTheme="majorHAnsi" w:hAnsiTheme="majorHAnsi" w:cstheme="majorHAnsi"/>
-        </w:rPr>
-      </w:pPr>
-      <w:r>
-        <w:rPr>
-          <w:rFonts w:asciiTheme="majorHAnsi" w:hAnsiTheme="majorHAnsi" w:cstheme="majorHAnsi"/>
-        </w:rPr>
-        <w:t>Intentionally blank.</w:t>
-      </w:r>
-    </w:p>
-    <w:p>
-      <w:pPr>
-        <w:pStyle w:val="Heading2"/>
-        <w:rPr>
-          <w:rFonts w:cstheme="majorHAnsi"/>
-        </w:rPr>
-      </w:pPr>
-      <w:r>
-        <w:rPr>
-          <w:rFonts w:cstheme="majorHAnsi"/>
-        </w:rPr>
-        <w:t>Testing requirements</w:t>
-      </w:r>
-    </w:p>
-    <w:p>
-      <w:pPr>
-        <w:rPr>
-          <w:rFonts w:asciiTheme="majorHAnsi" w:hAnsiTheme="majorHAnsi" w:cstheme="majorHAnsi"/>
-        </w:rPr>
-      </w:pPr>
-      <w:r>
-        <w:rPr>
-          <w:rFonts w:asciiTheme="majorHAnsi" w:hAnsiTheme="majorHAnsi" w:cstheme="majorHAnsi"/>
-        </w:rPr>
-        <w:t>Intentionally blank.</w:t>
-      </w:r>
-    </w:p>
-    <w:p>
-      <w:pPr>
-        <w:pStyle w:val="Heading2"/>
-        <w:rPr>
-          <w:rFonts w:cstheme="majorHAnsi"/>
-        </w:rPr>
-      </w:pPr>
-      <w:r>
-        <w:rPr>
-          <w:rFonts w:cstheme="majorHAnsi"/>
-        </w:rPr>
-        <w:t>Managerial requirements</w:t>
-      </w:r>
-    </w:p>
-    <w:p>
-      <w:pPr>
-        <w:pStyle w:val="Requirement-Header"/>
-        <w:rPr>
-          <w:rFonts w:asciiTheme="majorHAnsi" w:hAnsiTheme="majorHAnsi" w:cstheme="majorBidi"/>
-        </w:rPr>
-      </w:pPr>
-      <w:r>
-        <w:t>Provide a link to your planning dashboard in GitHub to review the tasks, their current status, and your schedule.</w:t>
-      </w:r>
-      <w:r>
-        <w:rPr>
-          <w:rFonts w:asciiTheme="majorHAnsi" w:hAnsiTheme="majorHAnsi" w:cstheme="majorBidi"/>
-        </w:rPr>
-        <w:t xml:space="preserve"> </w:t>
-      </w:r>
-    </w:p>
-    <w:permStart w:id="15891997" w:edGrp="everyone"/>
+    </w:p>
     <w:p>
       <w:pPr>
         <w:pStyle w:val="Comment-Grader"/>
@@ -889,6 +886,7 @@
           <w15:appearance w15:val="hidden"/>
           <w:text/>
         </w:sdtPr>
+        <w:sdtEndPr/>
         <w:sdtContent>
           <w:r>
             <w:t xml:space="preserve"> X</w:t>
@@ -898,7 +896,6 @@
           </w:r>
         </w:sdtContent>
       </w:sdt>
-      <w:permEnd w:id="15891997"/>
       <w:r>
         <w:t xml:space="preserve">   </w:t>
       </w:r>
@@ -978,7 +975,6 @@
         <w:rPr>
           <w:rFonts w:cstheme="majorHAnsi"/>
         </w:rPr>
-        <w:lastRenderedPageBreak/>
         <w:t>MANDATORY</w:t>
       </w:r>
       <w:r>
@@ -1168,7 +1164,6 @@
         <w:t xml:space="preserve">. </w:t>
       </w:r>
     </w:p>
-    <w:permStart w:id="1580534963" w:edGrp="everyone"/>
     <w:p>
       <w:pPr>
         <w:pStyle w:val="Comment-Grader"/>
@@ -1183,13 +1178,19 @@
           <w15:appearance w15:val="hidden"/>
           <w:text/>
         </w:sdtPr>
+        <w:sdtEndPr/>
         <w:sdtContent>
           <w:r>
-            <w:t xml:space="preserve">    </w:t>
+            <w:t xml:space="preserve"> </w:t>
+          </w:r>
+          <w:r>
+            <w:t>X</w:t>
+          </w:r>
+          <w:r>
+            <w:t xml:space="preserve">  </w:t>
           </w:r>
         </w:sdtContent>
       </w:sdt>
-      <w:permEnd w:id="1580534963"/>
       <w:r>
         <w:t xml:space="preserve">  </w:t>
       </w:r>
@@ -1417,7 +1418,6 @@
       </w:r>
       <w:bookmarkEnd w:id="0"/>
     </w:p>
-    <w:permStart w:id="1685676958" w:edGrp="everyone"/>
     <w:p>
       <w:pPr>
         <w:pStyle w:val="Comment-Grader"/>
@@ -1432,13 +1432,19 @@
           <w15:appearance w15:val="hidden"/>
           <w:text/>
         </w:sdtPr>
+        <w:sdtEndPr/>
         <w:sdtContent>
           <w:r>
-            <w:t xml:space="preserve">    </w:t>
+            <w:t xml:space="preserve"> </w:t>
+          </w:r>
+          <w:r>
+            <w:t>X</w:t>
+          </w:r>
+          <w:r>
+            <w:t xml:space="preserve"> </w:t>
           </w:r>
         </w:sdtContent>
       </w:sdt>
-      <w:permEnd w:id="1685676958"/>
       <w:r>
         <w:t xml:space="preserve"> </w:t>
       </w:r>
@@ -1634,7 +1640,6 @@
       </w:r>
     </w:p>
     <w:bookmarkStart w:id="1" w:name="_Hlk157677981"/>
-    <w:permStart w:id="339812661" w:edGrp="everyone"/>
     <w:p>
       <w:pPr>
         <w:pStyle w:val="Comment-Grader"/>
@@ -1648,13 +1653,19 @@
           </w:placeholder>
           <w:text/>
         </w:sdtPr>
+        <w:sdtEndPr/>
         <w:sdtContent>
           <w:r>
-            <w:t xml:space="preserve">    </w:t>
+            <w:t xml:space="preserve">  </w:t>
+          </w:r>
+          <w:r>
+            <w:t>X</w:t>
+          </w:r>
+          <w:r>
+            <w:t xml:space="preserve">  </w:t>
           </w:r>
         </w:sdtContent>
       </w:sdt>
-      <w:permEnd w:id="339812661"/>
       <w:r>
         <w:t xml:space="preserve">   </w:t>
       </w:r>
@@ -1850,7 +1861,6 @@
         <w:t xml:space="preserve"> </w:t>
       </w:r>
     </w:p>
-    <w:permStart w:id="891315281" w:edGrp="everyone"/>
     <w:p>
       <w:pPr>
         <w:pStyle w:val="Comment-Grader"/>
@@ -1865,13 +1875,19 @@
           <w15:appearance w15:val="hidden"/>
           <w:text/>
         </w:sdtPr>
+        <w:sdtEndPr/>
         <w:sdtContent>
           <w:r>
-            <w:t xml:space="preserve">    </w:t>
+            <w:t xml:space="preserve"> </w:t>
+          </w:r>
+          <w:r>
+            <w:t>X</w:t>
+          </w:r>
+          <w:r>
+            <w:t xml:space="preserve">   </w:t>
           </w:r>
         </w:sdtContent>
       </w:sdt>
-      <w:permEnd w:id="891315281"/>
     </w:p>
     <w:p>
       <w:pPr>
@@ -1901,7 +1917,6 @@
         <w:t xml:space="preserve">.  </w:t>
       </w:r>
     </w:p>
-    <w:permStart w:id="2088853596" w:edGrp="everyone"/>
     <w:p>
       <w:pPr>
         <w:pStyle w:val="Comment-Grader"/>
@@ -1916,13 +1931,19 @@
           <w15:appearance w15:val="hidden"/>
           <w:text/>
         </w:sdtPr>
+        <w:sdtEndPr/>
         <w:sdtContent>
           <w:r>
-            <w:t xml:space="preserve">    </w:t>
+            <w:t xml:space="preserve">  </w:t>
+          </w:r>
+          <w:r>
+            <w:t>X</w:t>
+          </w:r>
+          <w:r>
+            <w:t xml:space="preserve">  </w:t>
           </w:r>
         </w:sdtContent>
       </w:sdt>
-      <w:permEnd w:id="2088853596"/>
       <w:r>
         <w:t xml:space="preserve">   </w:t>
       </w:r>
@@ -1955,7 +1976,6 @@
         <w:rPr>
           <w:rFonts w:cstheme="majorHAnsi"/>
         </w:rPr>
-        <w:lastRenderedPageBreak/>
         <w:t>MANDATORY</w:t>
       </w:r>
       <w:r>
@@ -2160,7 +2180,6 @@
         <w:t xml:space="preserve">. </w:t>
       </w:r>
     </w:p>
-    <w:permStart w:id="8470091" w:edGrp="everyone"/>
     <w:p>
       <w:pPr>
         <w:pStyle w:val="Comment-Grader"/>
@@ -2175,13 +2194,13 @@
           <w15:appearance w15:val="hidden"/>
           <w:text/>
         </w:sdtPr>
+        <w:sdtEndPr/>
         <w:sdtContent>
           <w:r>
             <w:t xml:space="preserve">    </w:t>
           </w:r>
         </w:sdtContent>
       </w:sdt>
-      <w:permEnd w:id="8470091"/>
       <w:r>
         <w:t xml:space="preserve">    </w:t>
       </w:r>
@@ -2297,7 +2316,6 @@
         <w:t>.</w:t>
       </w:r>
     </w:p>
-    <w:permStart w:id="66585966" w:edGrp="everyone"/>
     <w:p>
       <w:pPr>
         <w:pStyle w:val="Comment-Grader"/>
@@ -2312,13 +2330,13 @@
           <w15:appearance w15:val="hidden"/>
           <w:text/>
         </w:sdtPr>
+        <w:sdtEndPr/>
         <w:sdtContent>
           <w:r>
             <w:t xml:space="preserve">    </w:t>
           </w:r>
         </w:sdtContent>
       </w:sdt>
-      <w:permEnd w:id="66585966"/>
       <w:r>
         <w:t xml:space="preserve">    </w:t>
       </w:r>
@@ -2420,7 +2438,6 @@
         <w:t xml:space="preserve">.  </w:t>
       </w:r>
     </w:p>
-    <w:permStart w:id="160768578" w:edGrp="everyone"/>
     <w:p>
       <w:pPr>
         <w:pStyle w:val="Comment-Grader"/>
@@ -2435,13 +2452,13 @@
           <w15:appearance w15:val="hidden"/>
           <w:text/>
         </w:sdtPr>
+        <w:sdtEndPr/>
         <w:sdtContent>
           <w:r>
             <w:t xml:space="preserve">    </w:t>
           </w:r>
         </w:sdtContent>
       </w:sdt>
-      <w:permEnd w:id="160768578"/>
       <w:r>
         <w:t xml:space="preserve">   </w:t>
       </w:r>
@@ -2461,7 +2478,6 @@
         <w:rPr>
           <w:rFonts w:cstheme="majorHAnsi"/>
         </w:rPr>
-        <w:lastRenderedPageBreak/>
         <w:t>MANDATORY</w:t>
       </w:r>
       <w:r>
@@ -2505,7 +2521,6 @@
         <w:t xml:space="preserve">Create appropriate indices for your entities, if required.  </w:t>
       </w:r>
     </w:p>
-    <w:permStart w:id="1892182379" w:edGrp="everyone"/>
     <w:p>
       <w:pPr>
         <w:pStyle w:val="Comment-Grader"/>
@@ -2523,13 +2538,13 @@
           <w15:appearance w15:val="hidden"/>
           <w:text/>
         </w:sdtPr>
+        <w:sdtEndPr/>
         <w:sdtContent>
           <w:r>
             <w:t xml:space="preserve">    </w:t>
           </w:r>
         </w:sdtContent>
       </w:sdt>
-      <w:permEnd w:id="1892182379"/>
       <w:r>
         <w:t xml:space="preserve">   </w:t>
       </w:r>
@@ -2626,7 +2641,6 @@
         <w:t xml:space="preserve">. </w:t>
       </w:r>
     </w:p>
-    <w:permStart w:id="973563344" w:edGrp="everyone"/>
     <w:p>
       <w:pPr>
         <w:pStyle w:val="Comment-Grader"/>
@@ -2640,13 +2654,13 @@
           </w:placeholder>
           <w:text/>
         </w:sdtPr>
+        <w:sdtEndPr/>
         <w:sdtContent>
           <w:r>
             <w:t xml:space="preserve">    </w:t>
           </w:r>
         </w:sdtContent>
       </w:sdt>
-      <w:permEnd w:id="973563344"/>
       <w:r>
         <w:t xml:space="preserve">   </w:t>
       </w:r>
@@ -2679,7 +2693,6 @@
         <w:t xml:space="preserve">.  </w:t>
       </w:r>
     </w:p>
-    <w:permStart w:id="1596406966" w:edGrp="everyone"/>
     <w:p>
       <w:pPr>
         <w:pStyle w:val="Comment-Grader"/>
@@ -2694,13 +2707,13 @@
           <w15:appearance w15:val="hidden"/>
           <w:text/>
         </w:sdtPr>
+        <w:sdtEndPr/>
         <w:sdtContent>
           <w:r>
             <w:t xml:space="preserve">    </w:t>
           </w:r>
         </w:sdtContent>
       </w:sdt>
-      <w:permEnd w:id="1596406966"/>
       <w:r>
         <w:t xml:space="preserve">   </w:t>
       </w:r>
@@ -2716,7 +2729,6 @@
         <w:t xml:space="preserve">. </w:t>
       </w:r>
     </w:p>
-    <w:permStart w:id="966666940" w:edGrp="everyone"/>
     <w:p>
       <w:pPr>
         <w:pStyle w:val="Comment-Grader"/>
@@ -2730,13 +2742,13 @@
           </w:placeholder>
           <w:text/>
         </w:sdtPr>
+        <w:sdtEndPr/>
         <w:sdtContent>
           <w:r>
             <w:t xml:space="preserve">    </w:t>
           </w:r>
         </w:sdtContent>
       </w:sdt>
-      <w:permEnd w:id="966666940"/>
       <w:r>
         <w:t xml:space="preserve">  </w:t>
       </w:r>
@@ -2776,7 +2788,6 @@
         <w:rPr>
           <w:rFonts w:cstheme="majorHAnsi"/>
         </w:rPr>
-        <w:lastRenderedPageBreak/>
         <w:t>SUPPLEMENTARY I</w:t>
       </w:r>
       <w:r>
@@ -3027,7 +3038,6 @@
         <w:rPr>
           <w:rFonts w:cstheme="majorHAnsi"/>
         </w:rPr>
-        <w:lastRenderedPageBreak/>
         <w:t>SUPPLEMENTARY I</w:t>
       </w:r>
       <w:r>
@@ -3287,7 +3297,6 @@
         <w:t xml:space="preserve">. </w:t>
       </w:r>
     </w:p>
-    <w:permStart w:id="601818212" w:edGrp="everyone"/>
     <w:p>
       <w:pPr>
         <w:pStyle w:val="Comment-Grader"/>
@@ -3308,6 +3317,7 @@
           <w15:appearance w15:val="hidden"/>
           <w:text/>
         </w:sdtPr>
+        <w:sdtEndPr/>
         <w:sdtContent>
           <w:r>
             <w:rPr>
@@ -3317,7 +3327,6 @@
           </w:r>
         </w:sdtContent>
       </w:sdt>
-      <w:permEnd w:id="601818212"/>
       <w:r>
         <w:rPr>
           <w:lang w:val="en-US"/>
@@ -3455,7 +3464,6 @@
         <w:t xml:space="preserve"> </w:t>
       </w:r>
     </w:p>
-    <w:permStart w:id="710168241" w:edGrp="everyone"/>
     <w:p>
       <w:pPr>
         <w:pStyle w:val="Comment-Grader"/>
@@ -3470,13 +3478,13 @@
           <w15:appearance w15:val="hidden"/>
           <w:text/>
         </w:sdtPr>
+        <w:sdtEndPr/>
         <w:sdtContent>
           <w:r>
             <w:t xml:space="preserve">    </w:t>
           </w:r>
         </w:sdtContent>
       </w:sdt>
-      <w:permEnd w:id="710168241"/>
       <w:r>
         <w:t xml:space="preserve">   </w:t>
       </w:r>
@@ -3502,7 +3510,6 @@
         <w:rPr>
           <w:rFonts w:cstheme="majorHAnsi"/>
         </w:rPr>
-        <w:lastRenderedPageBreak/>
         <w:t>SUPPLEMENTARY I</w:t>
       </w:r>
       <w:r>
@@ -3611,7 +3618,6 @@
         <w:t xml:space="preserve">. </w:t>
       </w:r>
     </w:p>
-    <w:permStart w:id="612506362" w:edGrp="everyone"/>
     <w:p>
       <w:pPr>
         <w:pStyle w:val="Comment-Grader"/>
@@ -3626,13 +3632,13 @@
           <w15:appearance w15:val="hidden"/>
           <w:text/>
         </w:sdtPr>
+        <w:sdtEndPr/>
         <w:sdtContent>
           <w:r>
             <w:t xml:space="preserve">    </w:t>
           </w:r>
         </w:sdtContent>
       </w:sdt>
-      <w:permEnd w:id="612506362"/>
       <w:r>
         <w:t xml:space="preserve">   </w:t>
       </w:r>
@@ -3674,7 +3680,6 @@
         <w:t xml:space="preserve">. </w:t>
       </w:r>
     </w:p>
-    <w:permStart w:id="1231174564" w:edGrp="everyone"/>
     <w:p>
       <w:pPr>
         <w:pStyle w:val="Comment-Grader"/>
@@ -3689,13 +3694,13 @@
           <w15:appearance w15:val="hidden"/>
           <w:text/>
         </w:sdtPr>
+        <w:sdtEndPr/>
         <w:sdtContent>
           <w:r>
             <w:t xml:space="preserve">    </w:t>
           </w:r>
         </w:sdtContent>
       </w:sdt>
-      <w:permEnd w:id="1231174564"/>
       <w:r>
         <w:t xml:space="preserve">   </w:t>
       </w:r>
@@ -3755,7 +3760,6 @@
         <w:t xml:space="preserve"> (including the passengers).</w:t>
       </w:r>
     </w:p>
-    <w:permStart w:id="1374191219" w:edGrp="everyone"/>
     <w:p>
       <w:pPr>
         <w:pStyle w:val="Comment-Grader"/>
@@ -3770,13 +3774,13 @@
           <w15:appearance w15:val="hidden"/>
           <w:text/>
         </w:sdtPr>
+        <w:sdtEndPr/>
         <w:sdtContent>
           <w:r>
             <w:t xml:space="preserve">    </w:t>
           </w:r>
         </w:sdtContent>
       </w:sdt>
-      <w:permEnd w:id="1374191219"/>
       <w:r>
         <w:t xml:space="preserve">    </w:t>
       </w:r>
@@ -3820,7 +3824,6 @@
         <w:t xml:space="preserve">Show their customer dashboards. </w:t>
       </w:r>
     </w:p>
-    <w:permStart w:id="1684496906" w:edGrp="everyone"/>
     <w:p>
       <w:pPr>
         <w:pBdr>
@@ -3857,6 +3860,7 @@
           <w15:appearance w15:val="hidden"/>
           <w:text/>
         </w:sdtPr>
+        <w:sdtEndPr/>
         <w:sdtContent>
           <w:r>
             <w:rPr>
@@ -3878,7 +3882,6 @@
         </w:rPr>
         <w:t xml:space="preserve">    </w:t>
       </w:r>
-      <w:permEnd w:id="1684496906"/>
     </w:p>
     <w:p>
       <w:pPr>
@@ -3983,7 +3986,6 @@
         <w:t xml:space="preserve"> </w:t>
       </w:r>
     </w:p>
-    <w:permStart w:id="1655732591" w:edGrp="everyone"/>
     <w:p>
       <w:pPr>
         <w:pStyle w:val="Comment-Grader"/>
@@ -3997,13 +3999,13 @@
           </w:placeholder>
           <w:text/>
         </w:sdtPr>
+        <w:sdtEndPr/>
         <w:sdtContent>
           <w:r>
             <w:t xml:space="preserve">    </w:t>
           </w:r>
         </w:sdtContent>
       </w:sdt>
-      <w:permEnd w:id="1655732591"/>
       <w:r>
         <w:t xml:space="preserve">   </w:t>
       </w:r>
@@ -4036,7 +4038,6 @@
         <w:rPr>
           <w:rFonts w:cstheme="majorHAnsi"/>
         </w:rPr>
-        <w:lastRenderedPageBreak/>
         <w:t>SUPPLEMENTARY I</w:t>
       </w:r>
       <w:r>
@@ -4221,7 +4222,6 @@
         <w:t xml:space="preserve"> </w:t>
       </w:r>
     </w:p>
-    <w:permStart w:id="106053395" w:edGrp="everyone"/>
     <w:p>
       <w:pPr>
         <w:pStyle w:val="Comment-Grader"/>
@@ -4236,13 +4236,13 @@
           <w15:appearance w15:val="hidden"/>
           <w:text/>
         </w:sdtPr>
+        <w:sdtEndPr/>
         <w:sdtContent>
           <w:r>
             <w:t xml:space="preserve">    </w:t>
           </w:r>
         </w:sdtContent>
       </w:sdt>
-      <w:permEnd w:id="106053395"/>
       <w:r>
         <w:t xml:space="preserve">  </w:t>
       </w:r>
@@ -4278,7 +4278,6 @@
         <w:t xml:space="preserve">. </w:t>
       </w:r>
     </w:p>
-    <w:permStart w:id="778114813" w:edGrp="everyone"/>
     <w:p>
       <w:pPr>
         <w:pStyle w:val="Comment-Grader"/>
@@ -4293,13 +4292,13 @@
           <w15:appearance w15:val="hidden"/>
           <w:text/>
         </w:sdtPr>
+        <w:sdtEndPr/>
         <w:sdtContent>
           <w:r>
             <w:t xml:space="preserve">    </w:t>
           </w:r>
         </w:sdtContent>
       </w:sdt>
-      <w:permEnd w:id="778114813"/>
       <w:r>
         <w:t xml:space="preserve">   </w:t>
       </w:r>
@@ -4338,7 +4337,6 @@
         <w:rPr>
           <w:rFonts w:cstheme="majorHAnsi"/>
         </w:rPr>
-        <w:lastRenderedPageBreak/>
         <w:t>SUPPLEMENTARY II</w:t>
       </w:r>
       <w:r>
@@ -4520,7 +4518,6 @@
         <w:t xml:space="preserve">. </w:t>
       </w:r>
     </w:p>
-    <w:permStart w:id="1586913091" w:edGrp="everyone"/>
     <w:p>
       <w:pPr>
         <w:pStyle w:val="Comment-Grader"/>
@@ -4535,6 +4532,7 @@
           <w15:appearance w15:val="hidden"/>
           <w:text/>
         </w:sdtPr>
+        <w:sdtEndPr/>
         <w:sdtContent>
           <w:r>
             <w:t xml:space="preserve"> X</w:t>
@@ -4544,7 +4542,6 @@
           </w:r>
         </w:sdtContent>
       </w:sdt>
-      <w:permEnd w:id="1586913091"/>
       <w:r>
         <w:t xml:space="preserve">    </w:t>
       </w:r>
@@ -4560,7 +4557,6 @@
         <w:t xml:space="preserve">. </w:t>
       </w:r>
     </w:p>
-    <w:permStart w:id="2088530734" w:edGrp="everyone"/>
     <w:p>
       <w:pPr>
         <w:pStyle w:val="Comment-Grader"/>
@@ -4578,6 +4574,7 @@
           <w15:appearance w15:val="hidden"/>
           <w:text/>
         </w:sdtPr>
+        <w:sdtEndPr/>
         <w:sdtContent>
           <w:r>
             <w:rPr>
@@ -4599,7 +4596,6 @@
           </w:r>
         </w:sdtContent>
       </w:sdt>
-      <w:permEnd w:id="2088530734"/>
       <w:r>
         <w:t xml:space="preserve">    </w:t>
       </w:r>
@@ -4672,7 +4668,6 @@
         <w:rPr>
           <w:rFonts w:cstheme="majorHAnsi"/>
         </w:rPr>
-        <w:lastRenderedPageBreak/>
         <w:t>SUPPLEMENTARY II</w:t>
       </w:r>
       <w:r>
@@ -4764,7 +4759,6 @@
         <w:t xml:space="preserve"> </w:t>
       </w:r>
     </w:p>
-    <w:permStart w:id="1033071327" w:edGrp="everyone"/>
     <w:p>
       <w:pPr>
         <w:pStyle w:val="Comment-Grader"/>
@@ -4785,6 +4779,7 @@
           <w15:appearance w15:val="hidden"/>
           <w:text/>
         </w:sdtPr>
+        <w:sdtEndPr/>
         <w:sdtContent>
           <w:r>
             <w:rPr>
@@ -4794,7 +4789,6 @@
           </w:r>
         </w:sdtContent>
       </w:sdt>
-      <w:permEnd w:id="1033071327"/>
       <w:r>
         <w:rPr>
           <w:lang w:val="en-US"/>
@@ -4932,7 +4926,6 @@
         <w:t xml:space="preserve">. </w:t>
       </w:r>
     </w:p>
-    <w:permStart w:id="1690990358" w:edGrp="everyone"/>
     <w:p>
       <w:pPr>
         <w:pStyle w:val="Comment-Grader"/>
@@ -4947,13 +4940,13 @@
           <w15:appearance w15:val="hidden"/>
           <w:text/>
         </w:sdtPr>
+        <w:sdtEndPr/>
         <w:sdtContent>
           <w:r>
             <w:t xml:space="preserve">    </w:t>
           </w:r>
         </w:sdtContent>
       </w:sdt>
-      <w:permEnd w:id="1690990358"/>
       <w:r>
         <w:t xml:space="preserve">   </w:t>
       </w:r>
@@ -4969,7 +4962,6 @@
         <w:t xml:space="preserve">. </w:t>
       </w:r>
     </w:p>
-    <w:permStart w:id="355165204" w:edGrp="everyone"/>
     <w:p>
       <w:pPr>
         <w:pStyle w:val="Comment-Grader"/>
@@ -4987,6 +4979,7 @@
           <w15:appearance w15:val="hidden"/>
           <w:text/>
         </w:sdtPr>
+        <w:sdtEndPr/>
         <w:sdtContent>
           <w:r>
             <w:rPr>
@@ -4996,7 +4989,6 @@
           </w:r>
         </w:sdtContent>
       </w:sdt>
-      <w:permEnd w:id="355165204"/>
       <w:r>
         <w:rPr>
           <w:lang w:val="en-US"/>
@@ -5025,7 +5017,6 @@
         <w:rPr>
           <w:rFonts w:cstheme="majorHAnsi"/>
         </w:rPr>
-        <w:lastRenderedPageBreak/>
         <w:t>SUPPLEMENTARY II</w:t>
       </w:r>
       <w:r>
@@ -5142,7 +5133,6 @@
         <w:t xml:space="preserve">. </w:t>
       </w:r>
     </w:p>
-    <w:permStart w:id="1760509187" w:edGrp="everyone"/>
     <w:p>
       <w:pPr>
         <w:pStyle w:val="Comment-Grader"/>
@@ -5156,13 +5146,13 @@
           </w:placeholder>
           <w:text/>
         </w:sdtPr>
+        <w:sdtEndPr/>
         <w:sdtContent>
           <w:r>
             <w:t xml:space="preserve">    </w:t>
           </w:r>
         </w:sdtContent>
       </w:sdt>
-      <w:permEnd w:id="1760509187"/>
       <w:r>
         <w:t xml:space="preserve">   </w:t>
       </w:r>
@@ -5212,7 +5202,6 @@
         <w:t xml:space="preserve">. </w:t>
       </w:r>
     </w:p>
-    <w:permStart w:id="223244989" w:edGrp="everyone"/>
     <w:p>
       <w:pPr>
         <w:pStyle w:val="Comment-Grader"/>
@@ -5226,13 +5215,13 @@
           </w:placeholder>
           <w:text/>
         </w:sdtPr>
+        <w:sdtEndPr/>
         <w:sdtContent>
           <w:r>
             <w:t xml:space="preserve">    </w:t>
           </w:r>
         </w:sdtContent>
       </w:sdt>
-      <w:permEnd w:id="223244989"/>
       <w:r>
         <w:t xml:space="preserve">   </w:t>
       </w:r>
@@ -5331,7 +5320,6 @@
         <w:t xml:space="preserve">. </w:t>
       </w:r>
     </w:p>
-    <w:permStart w:id="1359225216" w:edGrp="everyone"/>
     <w:p>
       <w:pPr>
         <w:pStyle w:val="Comment-Grader"/>
@@ -5346,13 +5334,13 @@
           <w15:appearance w15:val="hidden"/>
           <w:text/>
         </w:sdtPr>
+        <w:sdtEndPr/>
         <w:sdtContent>
           <w:r>
             <w:t xml:space="preserve">    </w:t>
           </w:r>
         </w:sdtContent>
       </w:sdt>
-      <w:permEnd w:id="1359225216"/>
       <w:r>
         <w:t xml:space="preserve">    </w:t>
       </w:r>
@@ -5368,7 +5356,6 @@
         <w:t xml:space="preserve">. </w:t>
       </w:r>
     </w:p>
-    <w:permStart w:id="484458533" w:edGrp="everyone"/>
     <w:p>
       <w:pPr>
         <w:pStyle w:val="Comment-Grader"/>
@@ -5382,13 +5369,13 @@
           </w:placeholder>
           <w:text/>
         </w:sdtPr>
+        <w:sdtEndPr/>
         <w:sdtContent>
           <w:r>
             <w:t xml:space="preserve">    </w:t>
           </w:r>
         </w:sdtContent>
       </w:sdt>
-      <w:permEnd w:id="484458533"/>
       <w:r>
         <w:t xml:space="preserve">   </w:t>
       </w:r>
@@ -5421,7 +5408,6 @@
         <w:rPr>
           <w:rFonts w:cstheme="majorHAnsi"/>
         </w:rPr>
-        <w:lastRenderedPageBreak/>
         <w:t>SUPPLEMENTARY II</w:t>
       </w:r>
       <w:r>
@@ -5576,7 +5562,6 @@
         <w:t xml:space="preserve">. </w:t>
       </w:r>
     </w:p>
-    <w:permStart w:id="231961501" w:edGrp="everyone"/>
     <w:p>
       <w:pPr>
         <w:pStyle w:val="Comment-Grader"/>
@@ -5591,13 +5576,13 @@
           <w15:appearance w15:val="hidden"/>
           <w:text/>
         </w:sdtPr>
+        <w:sdtEndPr/>
         <w:sdtContent>
           <w:r>
             <w:t xml:space="preserve">    </w:t>
           </w:r>
         </w:sdtContent>
       </w:sdt>
-      <w:permEnd w:id="231961501"/>
       <w:r>
         <w:t xml:space="preserve">  </w:t>
       </w:r>
@@ -5627,7 +5612,6 @@
         <w:t xml:space="preserve">. </w:t>
       </w:r>
     </w:p>
-    <w:permStart w:id="1976310351" w:edGrp="everyone"/>
     <w:p>
       <w:pPr>
         <w:pStyle w:val="Comment-Grader"/>
@@ -5641,13 +5625,13 @@
           </w:placeholder>
           <w:text/>
         </w:sdtPr>
+        <w:sdtEndPr/>
         <w:sdtContent>
           <w:r>
             <w:t xml:space="preserve">    </w:t>
           </w:r>
         </w:sdtContent>
       </w:sdt>
-      <w:permEnd w:id="1976310351"/>
       <w:r>
         <w:t xml:space="preserve">   </w:t>
       </w:r>
@@ -5663,7 +5647,6 @@
         <w:t xml:space="preserve">. </w:t>
       </w:r>
     </w:p>
-    <w:permStart w:id="923690285" w:edGrp="everyone"/>
     <w:p>
       <w:pPr>
         <w:pStyle w:val="Comment-Grader"/>
@@ -5677,13 +5660,13 @@
           </w:placeholder>
           <w:text/>
         </w:sdtPr>
+        <w:sdtEndPr/>
         <w:sdtContent>
           <w:r>
             <w:t xml:space="preserve">    </w:t>
           </w:r>
         </w:sdtContent>
       </w:sdt>
-      <w:permEnd w:id="923690285"/>
       <w:r>
         <w:t xml:space="preserve">   </w:t>
       </w:r>
@@ -9538,6 +9521,8 @@
     <w:rsid w:val="00C12AB9"/>
     <w:rsid w:val="00C63AB0"/>
     <w:rsid w:val="00C91B83"/>
+    <w:rsid w:val="00CA7229"/>
+    <w:rsid w:val="00CF7BF5"/>
     <w:rsid w:val="00D21D3B"/>
     <w:rsid w:val="00D72CB9"/>
     <w:rsid w:val="00D933FC"/>

</xml_diff>